<commit_message>
Don't force uppercase for headings.
</commit_message>
<xml_diff>
--- a/lib/htmltoword/templates/default.docx
+++ b/lib/htmltoword/templates/default.docx
@@ -545,7 +545,6 @@
       <w:rFonts w:eastAsiaTheme="majorEastAsia" w:cstheme="majorBidi"/>
       <w:b/>
       <w:bCs/>
-      <w:caps/>
       <w:sz w:val="28"/>
       <w:szCs w:val="28"/>
       <w:lang w:eastAsia="ja-JP"/>
@@ -570,7 +569,6 @@
       <w:rFonts w:eastAsiaTheme="majorEastAsia" w:cstheme="majorBidi"/>
       <w:b/>
       <w:bCs/>
-      <w:caps/>
       <w:sz w:val="20"/>
       <w:lang w:eastAsia="ja-JP"/>
     </w:rPr>
@@ -594,7 +592,6 @@
       <w:rFonts w:eastAsiaTheme="majorEastAsia" w:cstheme="majorBidi"/>
       <w:b/>
       <w:bCs/>
-      <w:caps/>
       <w:szCs w:val="18"/>
       <w:lang w:eastAsia="ja-JP"/>
     </w:rPr>
@@ -618,7 +615,6 @@
       <w:rFonts w:eastAsiaTheme="majorEastAsia" w:cstheme="majorBidi"/>
       <w:i/>
       <w:iCs/>
-      <w:caps/>
       <w:szCs w:val="18"/>
       <w:lang w:eastAsia="ja-JP"/>
     </w:rPr>
@@ -771,7 +767,6 @@
       <w:rFonts w:ascii="Arial" w:eastAsiaTheme="majorEastAsia" w:hAnsi="Arial" w:cstheme="majorBidi"/>
       <w:b/>
       <w:bCs/>
-      <w:caps/>
       <w:sz w:val="28"/>
       <w:szCs w:val="28"/>
     </w:rPr>
@@ -814,7 +809,6 @@
       <w:rFonts w:ascii="Arial" w:eastAsiaTheme="majorEastAsia" w:hAnsi="Arial" w:cstheme="majorBidi"/>
       <w:i/>
       <w:iCs/>
-      <w:caps/>
       <w:sz w:val="18"/>
       <w:szCs w:val="18"/>
     </w:rPr>
@@ -829,7 +823,6 @@
       <w:rFonts w:ascii="Arial" w:eastAsiaTheme="majorEastAsia" w:hAnsi="Arial" w:cstheme="majorBidi"/>
       <w:b/>
       <w:bCs/>
-      <w:caps/>
       <w:sz w:val="18"/>
       <w:szCs w:val="18"/>
     </w:rPr>
@@ -844,7 +837,6 @@
       <w:rFonts w:ascii="Arial" w:eastAsiaTheme="majorEastAsia" w:hAnsi="Arial" w:cstheme="majorBidi"/>
       <w:b/>
       <w:bCs/>
-      <w:caps/>
       <w:sz w:val="20"/>
       <w:szCs w:val="20"/>
     </w:rPr>
@@ -1051,7 +1043,6 @@
       <w:rFonts w:eastAsiaTheme="majorEastAsia" w:cstheme="majorBidi"/>
       <w:b/>
       <w:bCs/>
-      <w:caps/>
       <w:sz w:val="28"/>
       <w:szCs w:val="28"/>
       <w:lang w:eastAsia="ja-JP"/>
@@ -1076,7 +1067,6 @@
       <w:rFonts w:eastAsiaTheme="majorEastAsia" w:cstheme="majorBidi"/>
       <w:b/>
       <w:bCs/>
-      <w:caps/>
       <w:sz w:val="20"/>
       <w:lang w:eastAsia="ja-JP"/>
     </w:rPr>
@@ -1100,7 +1090,6 @@
       <w:rFonts w:eastAsiaTheme="majorEastAsia" w:cstheme="majorBidi"/>
       <w:b/>
       <w:bCs/>
-      <w:caps/>
       <w:szCs w:val="18"/>
       <w:lang w:eastAsia="ja-JP"/>
     </w:rPr>
@@ -1124,7 +1113,6 @@
       <w:rFonts w:eastAsiaTheme="majorEastAsia" w:cstheme="majorBidi"/>
       <w:i/>
       <w:iCs/>
-      <w:caps/>
       <w:szCs w:val="18"/>
       <w:lang w:eastAsia="ja-JP"/>
     </w:rPr>
@@ -1277,7 +1265,6 @@
       <w:rFonts w:ascii="Arial" w:eastAsiaTheme="majorEastAsia" w:hAnsi="Arial" w:cstheme="majorBidi"/>
       <w:b/>
       <w:bCs/>
-      <w:caps/>
       <w:sz w:val="28"/>
       <w:szCs w:val="28"/>
     </w:rPr>
@@ -1320,7 +1307,6 @@
       <w:rFonts w:ascii="Arial" w:eastAsiaTheme="majorEastAsia" w:hAnsi="Arial" w:cstheme="majorBidi"/>
       <w:i/>
       <w:iCs/>
-      <w:caps/>
       <w:sz w:val="18"/>
       <w:szCs w:val="18"/>
     </w:rPr>
@@ -1335,7 +1321,6 @@
       <w:rFonts w:ascii="Arial" w:eastAsiaTheme="majorEastAsia" w:hAnsi="Arial" w:cstheme="majorBidi"/>
       <w:b/>
       <w:bCs/>
-      <w:caps/>
       <w:sz w:val="18"/>
       <w:szCs w:val="18"/>
     </w:rPr>
@@ -1350,7 +1335,6 @@
       <w:rFonts w:ascii="Arial" w:eastAsiaTheme="majorEastAsia" w:hAnsi="Arial" w:cstheme="majorBidi"/>
       <w:b/>
       <w:bCs/>
-      <w:caps/>
       <w:sz w:val="20"/>
       <w:szCs w:val="20"/>
     </w:rPr>

</xml_diff>

<commit_message>
Remove left-indent on lists.
</commit_message>
<xml_diff>
--- a/lib/htmltoword/templates/default.docx
+++ b/lib/htmltoword/templates/default.docx
@@ -848,10 +848,11 @@
     <w:qFormat/>
     <w:rsid w:val="00E01725"/>
     <w:pPr>
+      <w:ind w:left="-350"/>
       <w:numPr>
         <w:numId w:val="1"/>
       </w:numPr>
-      <w:spacing w:before="80" w:after="0"/>
+      <w:spacing w:before="40" w:after="0"/>
     </w:pPr>
   </w:style>
 </w:styles>
@@ -1346,10 +1347,11 @@
     <w:qFormat/>
     <w:rsid w:val="00E01725"/>
     <w:pPr>
+      <w:ind w:left="-350"/>
       <w:numPr>
         <w:numId w:val="1"/>
       </w:numPr>
-      <w:spacing w:before="40" w:after="40"/>
+      <w:spacing w:before="40" w:after="0"/>
     </w:pPr>
   </w:style>
 </w:styles>

</xml_diff>